<commit_message>
Fixed Audio Bug, Main Screen Audio is now working
</commit_message>
<xml_diff>
--- a/Documentation/Studienarbeit - Dokumentation - Implementierungsphase.docx
+++ b/Documentation/Studienarbeit - Dokumentation - Implementierungsphase.docx
@@ -145,15 +145,7 @@
         </w:numPr>
       </w:pPr>
       <w:r>
-        <w:t xml:space="preserve">Setup von dem </w:t>
-      </w:r>
-      <w:proofErr w:type="spellStart"/>
-      <w:r>
-        <w:t>Git</w:t>
-      </w:r>
-      <w:proofErr w:type="spellEnd"/>
-      <w:r>
-        <w:t xml:space="preserve"> Client Tool „Fork” für da</w:t>
+        <w:t>Setup von dem Git Client Tool „Fork” für da</w:t>
       </w:r>
       <w:r>
         <w:t>s Projekt</w:t>
@@ -251,15 +243,7 @@
         <w:t xml:space="preserve"> (seh</w:t>
       </w:r>
       <w:r>
-        <w:t xml:space="preserve">r interessant, erklärt wie man die Musik automatisch leiser </w:t>
-      </w:r>
-      <w:proofErr w:type="gramStart"/>
-      <w:r>
-        <w:t>macht</w:t>
-      </w:r>
-      <w:proofErr w:type="gramEnd"/>
-      <w:r>
-        <w:t xml:space="preserve"> während ein SFX abspielt)</w:t>
+        <w:t>r interessant, erklärt wie man die Musik automatisch leiser macht während ein SFX abspielt)</w:t>
       </w:r>
     </w:p>
     <w:p>
@@ -340,12 +324,30 @@
           <w:numId w:val="2"/>
         </w:numPr>
       </w:pPr>
-      <w:r>
-        <w:t>https://www.youtube.com/watch?v=DX7HyN7oJjE</w:t>
-      </w:r>
-    </w:p>
-    <w:p>
-      <w:r>
+      <w:hyperlink r:id="rId12" w:history="1">
+        <w:r>
+          <w:rPr>
+            <w:rStyle w:val="Hyperlink"/>
+          </w:rPr>
+          <w:t>https://www.youtube.com/watch?v=DX7HyN7oJjE</w:t>
+        </w:r>
+      </w:hyperlink>
+    </w:p>
+    <w:p>
+      <w:pPr>
+        <w:pStyle w:val="Listenabsatz"/>
+        <w:numPr>
+          <w:ilvl w:val="0"/>
+          <w:numId w:val="3"/>
+        </w:numPr>
+      </w:pPr>
+      <w:r>
+        <w:t>PROBLEM GEFIXT!</w:t>
+      </w:r>
+    </w:p>
+    <w:p>
+      <w:r>
+        <w:lastRenderedPageBreak/>
         <w:t>Offene Fragen:</w:t>
       </w:r>
     </w:p>
@@ -590,11 +592,127 @@
       </w:rPr>
     </w:lvl>
   </w:abstractNum>
+  <w:abstractNum w:abstractNumId="2" w15:restartNumberingAfterBreak="0">
+    <w:nsid w:val="686B21A5"/>
+    <w:multiLevelType w:val="hybridMultilevel"/>
+    <w:tmpl w:val="FDF0877E"/>
+    <w:lvl w:ilvl="0" w:tplc="04070001">
+      <w:start w:val="1"/>
+      <w:numFmt w:val="bullet"/>
+      <w:lvlText w:val=""/>
+      <w:lvlJc w:val="left"/>
+      <w:pPr>
+        <w:ind w:left="720" w:hanging="360"/>
+      </w:pPr>
+      <w:rPr>
+        <w:rFonts w:ascii="Symbol" w:hAnsi="Symbol" w:hint="default"/>
+      </w:rPr>
+    </w:lvl>
+    <w:lvl w:ilvl="1" w:tplc="04070003" w:tentative="1">
+      <w:start w:val="1"/>
+      <w:numFmt w:val="bullet"/>
+      <w:lvlText w:val="o"/>
+      <w:lvlJc w:val="left"/>
+      <w:pPr>
+        <w:ind w:left="1440" w:hanging="360"/>
+      </w:pPr>
+      <w:rPr>
+        <w:rFonts w:ascii="Courier New" w:hAnsi="Courier New" w:cs="Courier New" w:hint="default"/>
+      </w:rPr>
+    </w:lvl>
+    <w:lvl w:ilvl="2" w:tplc="04070005" w:tentative="1">
+      <w:start w:val="1"/>
+      <w:numFmt w:val="bullet"/>
+      <w:lvlText w:val=""/>
+      <w:lvlJc w:val="left"/>
+      <w:pPr>
+        <w:ind w:left="2160" w:hanging="360"/>
+      </w:pPr>
+      <w:rPr>
+        <w:rFonts w:ascii="Wingdings" w:hAnsi="Wingdings" w:hint="default"/>
+      </w:rPr>
+    </w:lvl>
+    <w:lvl w:ilvl="3" w:tplc="04070001" w:tentative="1">
+      <w:start w:val="1"/>
+      <w:numFmt w:val="bullet"/>
+      <w:lvlText w:val=""/>
+      <w:lvlJc w:val="left"/>
+      <w:pPr>
+        <w:ind w:left="2880" w:hanging="360"/>
+      </w:pPr>
+      <w:rPr>
+        <w:rFonts w:ascii="Symbol" w:hAnsi="Symbol" w:hint="default"/>
+      </w:rPr>
+    </w:lvl>
+    <w:lvl w:ilvl="4" w:tplc="04070003" w:tentative="1">
+      <w:start w:val="1"/>
+      <w:numFmt w:val="bullet"/>
+      <w:lvlText w:val="o"/>
+      <w:lvlJc w:val="left"/>
+      <w:pPr>
+        <w:ind w:left="3600" w:hanging="360"/>
+      </w:pPr>
+      <w:rPr>
+        <w:rFonts w:ascii="Courier New" w:hAnsi="Courier New" w:cs="Courier New" w:hint="default"/>
+      </w:rPr>
+    </w:lvl>
+    <w:lvl w:ilvl="5" w:tplc="04070005" w:tentative="1">
+      <w:start w:val="1"/>
+      <w:numFmt w:val="bullet"/>
+      <w:lvlText w:val=""/>
+      <w:lvlJc w:val="left"/>
+      <w:pPr>
+        <w:ind w:left="4320" w:hanging="360"/>
+      </w:pPr>
+      <w:rPr>
+        <w:rFonts w:ascii="Wingdings" w:hAnsi="Wingdings" w:hint="default"/>
+      </w:rPr>
+    </w:lvl>
+    <w:lvl w:ilvl="6" w:tplc="04070001" w:tentative="1">
+      <w:start w:val="1"/>
+      <w:numFmt w:val="bullet"/>
+      <w:lvlText w:val=""/>
+      <w:lvlJc w:val="left"/>
+      <w:pPr>
+        <w:ind w:left="5040" w:hanging="360"/>
+      </w:pPr>
+      <w:rPr>
+        <w:rFonts w:ascii="Symbol" w:hAnsi="Symbol" w:hint="default"/>
+      </w:rPr>
+    </w:lvl>
+    <w:lvl w:ilvl="7" w:tplc="04070003" w:tentative="1">
+      <w:start w:val="1"/>
+      <w:numFmt w:val="bullet"/>
+      <w:lvlText w:val="o"/>
+      <w:lvlJc w:val="left"/>
+      <w:pPr>
+        <w:ind w:left="5760" w:hanging="360"/>
+      </w:pPr>
+      <w:rPr>
+        <w:rFonts w:ascii="Courier New" w:hAnsi="Courier New" w:cs="Courier New" w:hint="default"/>
+      </w:rPr>
+    </w:lvl>
+    <w:lvl w:ilvl="8" w:tplc="04070005" w:tentative="1">
+      <w:start w:val="1"/>
+      <w:numFmt w:val="bullet"/>
+      <w:lvlText w:val=""/>
+      <w:lvlJc w:val="left"/>
+      <w:pPr>
+        <w:ind w:left="6480" w:hanging="360"/>
+      </w:pPr>
+      <w:rPr>
+        <w:rFonts w:ascii="Wingdings" w:hAnsi="Wingdings" w:hint="default"/>
+      </w:rPr>
+    </w:lvl>
+  </w:abstractNum>
   <w:num w:numId="1" w16cid:durableId="1069692702">
     <w:abstractNumId w:val="1"/>
   </w:num>
   <w:num w:numId="2" w16cid:durableId="1028070899">
     <w:abstractNumId w:val="0"/>
+  </w:num>
+  <w:num w:numId="3" w16cid:durableId="370768493">
+    <w:abstractNumId w:val="2"/>
   </w:num>
 </w:numbering>
 </file>
@@ -1062,6 +1180,18 @@
       <w:shd w:val="clear" w:color="auto" w:fill="E1DFDD"/>
     </w:rPr>
   </w:style>
+  <w:style w:type="character" w:styleId="BesuchterLink">
+    <w:name w:val="FollowedHyperlink"/>
+    <w:basedOn w:val="Absatz-Standardschriftart"/>
+    <w:uiPriority w:val="99"/>
+    <w:semiHidden/>
+    <w:unhideWhenUsed/>
+    <w:rsid w:val="003650A8"/>
+    <w:rPr>
+      <w:color w:val="954F72" w:themeColor="followedHyperlink"/>
+      <w:u w:val="single"/>
+    </w:rPr>
+  </w:style>
 </w:styles>
 </file>
 
@@ -1361,11 +1491,12 @@
 </file>
 
 <file path=customXml/item1.xml><?xml version="1.0" encoding="utf-8"?>
-<p:properties xmlns:p="http://schemas.microsoft.com/office/2006/metadata/properties" xmlns:xsi="http://www.w3.org/2001/XMLSchema-instance" xmlns:pc="http://schemas.microsoft.com/office/infopath/2007/PartnerControls">
-  <documentManagement>
-    <_activity xmlns="5c41234c-bf55-4ac6-b914-3e3e83017e4a" xsi:nil="true"/>
-  </documentManagement>
-</p:properties>
+<?mso-contentType ?>
+<FormTemplates xmlns="http://schemas.microsoft.com/sharepoint/v3/contenttype/forms">
+  <Display>DocumentLibraryForm</Display>
+  <Edit>DocumentLibraryForm</Edit>
+  <New>DocumentLibraryForm</New>
+</FormTemplates>
 </file>
 
 <file path=customXml/item2.xml><?xml version="1.0" encoding="utf-8"?>
@@ -1598,20 +1729,17 @@
 </file>
 
 <file path=customXml/item3.xml><?xml version="1.0" encoding="utf-8"?>
-<?mso-contentType ?>
-<FormTemplates xmlns="http://schemas.microsoft.com/sharepoint/v3/contenttype/forms">
-  <Display>DocumentLibraryForm</Display>
-  <Edit>DocumentLibraryForm</Edit>
-  <New>DocumentLibraryForm</New>
-</FormTemplates>
+<p:properties xmlns:p="http://schemas.microsoft.com/office/2006/metadata/properties" xmlns:xsi="http://www.w3.org/2001/XMLSchema-instance" xmlns:pc="http://schemas.microsoft.com/office/infopath/2007/PartnerControls">
+  <documentManagement>
+    <_activity xmlns="5c41234c-bf55-4ac6-b914-3e3e83017e4a" xsi:nil="true"/>
+  </documentManagement>
+</p:properties>
 </file>
 
 <file path=customXml/itemProps1.xml><?xml version="1.0" encoding="utf-8"?>
-<ds:datastoreItem xmlns:ds="http://schemas.openxmlformats.org/officeDocument/2006/customXml" ds:itemID="{8099AE9A-1F5B-46D3-9ADB-62F68453507A}">
+<ds:datastoreItem xmlns:ds="http://schemas.openxmlformats.org/officeDocument/2006/customXml" ds:itemID="{AD4065AD-D3B0-482D-8135-54CD69D4A2A7}">
   <ds:schemaRefs>
-    <ds:schemaRef ds:uri="http://schemas.microsoft.com/office/2006/metadata/properties"/>
-    <ds:schemaRef ds:uri="http://schemas.microsoft.com/office/infopath/2007/PartnerControls"/>
-    <ds:schemaRef ds:uri="5c41234c-bf55-4ac6-b914-3e3e83017e4a"/>
+    <ds:schemaRef ds:uri="http://schemas.microsoft.com/sharepoint/v3/contenttype/forms"/>
   </ds:schemaRefs>
 </ds:datastoreItem>
 </file>
@@ -1636,9 +1764,11 @@
 </file>
 
 <file path=customXml/itemProps3.xml><?xml version="1.0" encoding="utf-8"?>
-<ds:datastoreItem xmlns:ds="http://schemas.openxmlformats.org/officeDocument/2006/customXml" ds:itemID="{AD4065AD-D3B0-482D-8135-54CD69D4A2A7}">
+<ds:datastoreItem xmlns:ds="http://schemas.openxmlformats.org/officeDocument/2006/customXml" ds:itemID="{8099AE9A-1F5B-46D3-9ADB-62F68453507A}">
   <ds:schemaRefs>
-    <ds:schemaRef ds:uri="http://schemas.microsoft.com/sharepoint/v3/contenttype/forms"/>
+    <ds:schemaRef ds:uri="http://schemas.microsoft.com/office/2006/metadata/properties"/>
+    <ds:schemaRef ds:uri="http://schemas.microsoft.com/office/infopath/2007/PartnerControls"/>
+    <ds:schemaRef ds:uri="5c41234c-bf55-4ac6-b914-3e3e83017e4a"/>
   </ds:schemaRefs>
 </ds:datastoreItem>
 </file>
</xml_diff>